<commit_message>
Aggregates, Assignment1 complete, RKIt,sql,lib.sql
Week 1 completed
</commit_message>
<xml_diff>
--- a/Rkit Assignment 1.docx
+++ b/Rkit Assignment 1.docx
@@ -1281,12 +1281,2262 @@
     </w:p>
     <w:p>
       <w:pPr>
-        <w:pStyle w:val="ListParagraph"/>
-        <w:ind w:left="1080"/>
-      </w:pPr>
+        <w:rPr>
+          <w:b/>
+          <w:bCs/>
+          <w:sz w:val="28"/>
+          <w:szCs w:val="28"/>
+        </w:rPr>
+      </w:pPr>
+      <w:r>
+        <w:rPr>
+          <w:b/>
+          <w:bCs/>
+          <w:sz w:val="28"/>
+          <w:szCs w:val="28"/>
+        </w:rPr>
+        <w:t>Assignment 4: Data Retrieval</w:t>
+      </w:r>
+    </w:p>
+    <w:p>
+      <w:pPr>
+        <w:numPr>
+          <w:ilvl w:val="0"/>
+          <w:numId w:val="7"/>
+        </w:numPr>
+      </w:pPr>
+      <w:r>
+        <w:t>Write a query to fetch all students above age 20.</w:t>
+      </w:r>
+    </w:p>
+    <w:p>
+      <w:pPr>
+        <w:ind w:left="720"/>
+      </w:pPr>
+      <w:r>
+        <w:t xml:space="preserve">SELECT </w:t>
+      </w:r>
+    </w:p>
+    <w:p>
+      <w:pPr>
+        <w:ind w:left="720"/>
+      </w:pPr>
+      <w:r>
+        <w:t xml:space="preserve">       * </w:t>
+      </w:r>
+    </w:p>
+    <w:p>
+      <w:pPr>
+        <w:ind w:left="720"/>
+      </w:pPr>
+      <w:r>
+        <w:t xml:space="preserve">FROM </w:t>
+      </w:r>
+    </w:p>
+    <w:p>
+      <w:pPr>
+        <w:ind w:left="720"/>
+      </w:pPr>
+      <w:r>
+        <w:t xml:space="preserve">       Students</w:t>
+      </w:r>
+    </w:p>
+    <w:p>
+      <w:pPr>
+        <w:ind w:left="720"/>
+      </w:pPr>
+      <w:proofErr w:type="gramStart"/>
+      <w:r>
+        <w:t>WHERE</w:t>
+      </w:r>
+      <w:proofErr w:type="gramEnd"/>
+    </w:p>
+    <w:p>
+      <w:pPr>
+        <w:ind w:left="720"/>
+      </w:pPr>
+      <w:r>
+        <w:t xml:space="preserve">     age&gt;20;</w:t>
+      </w:r>
+    </w:p>
+    <w:p>
+      <w:pPr>
+        <w:ind w:left="720"/>
+      </w:pPr>
+      <w:r>
+        <w:rPr>
+          <w:noProof/>
+        </w:rPr>
+        <w:drawing>
+          <wp:inline distT="0" distB="0" distL="0" distR="0" wp14:anchorId="4B45A654" wp14:editId="4E0A9E86">
+            <wp:extent cx="2026920" cy="1123023"/>
+            <wp:effectExtent l="0" t="0" r="0" b="1270"/>
+            <wp:docPr id="1718848293" name="Picture 1"/>
+            <wp:cNvGraphicFramePr>
+              <a:graphicFrameLocks xmlns:a="http://schemas.openxmlformats.org/drawingml/2006/main" noChangeAspect="1"/>
+            </wp:cNvGraphicFramePr>
+            <a:graphic xmlns:a="http://schemas.openxmlformats.org/drawingml/2006/main">
+              <a:graphicData uri="http://schemas.openxmlformats.org/drawingml/2006/picture">
+                <pic:pic xmlns:pic="http://schemas.openxmlformats.org/drawingml/2006/picture">
+                  <pic:nvPicPr>
+                    <pic:cNvPr id="1718848293" name=""/>
+                    <pic:cNvPicPr/>
+                  </pic:nvPicPr>
+                  <pic:blipFill rotWithShape="1">
+                    <a:blip r:embed="rId9"/>
+                    <a:srcRect l="13828" t="46549" r="66496" b="32929"/>
+                    <a:stretch>
+                      <a:fillRect/>
+                    </a:stretch>
+                  </pic:blipFill>
+                  <pic:spPr bwMode="auto">
+                    <a:xfrm>
+                      <a:off x="0" y="0"/>
+                      <a:ext cx="2041107" cy="1130883"/>
+                    </a:xfrm>
+                    <a:prstGeom prst="rect">
+                      <a:avLst/>
+                    </a:prstGeom>
+                    <a:ln>
+                      <a:noFill/>
+                    </a:ln>
+                    <a:extLst>
+                      <a:ext uri="{53640926-AAD7-44D8-BBD7-CCE9431645EC}">
+                        <a14:shadowObscured xmlns:a14="http://schemas.microsoft.com/office/drawing/2010/main"/>
+                      </a:ext>
+                    </a:extLst>
+                  </pic:spPr>
+                </pic:pic>
+              </a:graphicData>
+            </a:graphic>
+          </wp:inline>
+        </w:drawing>
+      </w:r>
+    </w:p>
+    <w:p>
+      <w:pPr>
+        <w:numPr>
+          <w:ilvl w:val="0"/>
+          <w:numId w:val="7"/>
+        </w:numPr>
+      </w:pPr>
+      <w:r>
+        <w:t>Fetch all students ordered by name alphabetically.</w:t>
+      </w:r>
+    </w:p>
+    <w:p>
+      <w:pPr>
+        <w:ind w:left="720"/>
+      </w:pPr>
+      <w:r>
+        <w:t>SELECT</w:t>
+      </w:r>
+    </w:p>
+    <w:p>
+      <w:pPr>
+        <w:ind w:left="720"/>
+      </w:pPr>
+      <w:r>
+        <w:tab/>
+        <w:t xml:space="preserve">   *</w:t>
+      </w:r>
+    </w:p>
+    <w:p>
+      <w:pPr>
+        <w:ind w:left="720"/>
+      </w:pPr>
+      <w:r>
+        <w:t xml:space="preserve">FROM </w:t>
+      </w:r>
+    </w:p>
+    <w:p>
+      <w:pPr>
+        <w:ind w:left="720"/>
+      </w:pPr>
+      <w:r>
+        <w:t xml:space="preserve">     Students</w:t>
+      </w:r>
+    </w:p>
+    <w:p>
+      <w:pPr>
+        <w:ind w:left="720"/>
+      </w:pPr>
+      <w:r>
+        <w:t>ORDER BY</w:t>
+      </w:r>
+    </w:p>
+    <w:p>
+      <w:pPr>
+        <w:ind w:left="720"/>
+      </w:pPr>
+      <w:r>
+        <w:t xml:space="preserve">      name;</w:t>
+      </w:r>
+    </w:p>
+    <w:p>
+      <w:pPr>
+        <w:ind w:left="720"/>
+        <w:rPr>
+          <w:noProof/>
+        </w:rPr>
+      </w:pPr>
+    </w:p>
+    <w:p>
+      <w:pPr>
+        <w:ind w:left="720"/>
+      </w:pPr>
+      <w:r>
+        <w:rPr>
+          <w:noProof/>
+        </w:rPr>
+        <w:drawing>
+          <wp:inline distT="0" distB="0" distL="0" distR="0" wp14:anchorId="5AC06F73" wp14:editId="52C0B517">
+            <wp:extent cx="2125980" cy="689507"/>
+            <wp:effectExtent l="0" t="0" r="7620" b="0"/>
+            <wp:docPr id="781052338" name="Picture 1"/>
+            <wp:cNvGraphicFramePr>
+              <a:graphicFrameLocks xmlns:a="http://schemas.openxmlformats.org/drawingml/2006/main" noChangeAspect="1"/>
+            </wp:cNvGraphicFramePr>
+            <a:graphic xmlns:a="http://schemas.openxmlformats.org/drawingml/2006/main">
+              <a:graphicData uri="http://schemas.openxmlformats.org/drawingml/2006/picture">
+                <pic:pic xmlns:pic="http://schemas.openxmlformats.org/drawingml/2006/picture">
+                  <pic:nvPicPr>
+                    <pic:cNvPr id="781052338" name=""/>
+                    <pic:cNvPicPr/>
+                  </pic:nvPicPr>
+                  <pic:blipFill rotWithShape="1">
+                    <a:blip r:embed="rId10"/>
+                    <a:srcRect l="13961" t="48050" r="66363" b="39938"/>
+                    <a:stretch>
+                      <a:fillRect/>
+                    </a:stretch>
+                  </pic:blipFill>
+                  <pic:spPr bwMode="auto">
+                    <a:xfrm>
+                      <a:off x="0" y="0"/>
+                      <a:ext cx="2156717" cy="699476"/>
+                    </a:xfrm>
+                    <a:prstGeom prst="rect">
+                      <a:avLst/>
+                    </a:prstGeom>
+                    <a:ln>
+                      <a:noFill/>
+                    </a:ln>
+                    <a:extLst>
+                      <a:ext uri="{53640926-AAD7-44D8-BBD7-CCE9431645EC}">
+                        <a14:shadowObscured xmlns:a14="http://schemas.microsoft.com/office/drawing/2010/main"/>
+                      </a:ext>
+                    </a:extLst>
+                  </pic:spPr>
+                </pic:pic>
+              </a:graphicData>
+            </a:graphic>
+          </wp:inline>
+        </w:drawing>
+      </w:r>
+    </w:p>
+    <w:p>
+      <w:pPr>
+        <w:numPr>
+          <w:ilvl w:val="0"/>
+          <w:numId w:val="7"/>
+        </w:numPr>
+      </w:pPr>
+      <w:r>
+        <w:t>Show total number of students enrolled in each course using GROUP BY.</w:t>
+      </w:r>
+    </w:p>
+    <w:p>
+      <w:pPr>
+        <w:ind w:left="720"/>
+      </w:pPr>
+      <w:r>
+        <w:t xml:space="preserve">SELECT </w:t>
+      </w:r>
+    </w:p>
+    <w:p>
+      <w:pPr>
+        <w:ind w:left="720"/>
+      </w:pPr>
+      <w:r>
+        <w:t xml:space="preserve">       </w:t>
+      </w:r>
+      <w:proofErr w:type="gramStart"/>
+      <w:r>
+        <w:t>COUNT(</w:t>
+      </w:r>
+      <w:proofErr w:type="gramEnd"/>
+      <w:r>
+        <w:t>*</w:t>
+      </w:r>
+      <w:proofErr w:type="gramStart"/>
+      <w:r>
+        <w:t>),</w:t>
+      </w:r>
+      <w:proofErr w:type="spellStart"/>
+      <w:r>
+        <w:t>course</w:t>
+      </w:r>
+      <w:proofErr w:type="gramEnd"/>
+      <w:r>
+        <w:t>_id</w:t>
+      </w:r>
+      <w:proofErr w:type="spellEnd"/>
+    </w:p>
+    <w:p>
+      <w:pPr>
+        <w:ind w:left="720"/>
+      </w:pPr>
+      <w:r>
+        <w:t xml:space="preserve">FROM </w:t>
+      </w:r>
+    </w:p>
+    <w:p>
+      <w:pPr>
+        <w:ind w:left="720"/>
+      </w:pPr>
+      <w:r>
+        <w:t xml:space="preserve">      Students</w:t>
+      </w:r>
+    </w:p>
+    <w:p>
+      <w:pPr>
+        <w:ind w:left="720"/>
+      </w:pPr>
+      <w:r>
+        <w:t>GROUP BY</w:t>
+      </w:r>
+    </w:p>
+    <w:p>
+      <w:pPr>
+        <w:ind w:left="720"/>
+      </w:pPr>
+      <w:r>
+        <w:t xml:space="preserve">        </w:t>
+      </w:r>
+      <w:proofErr w:type="spellStart"/>
+      <w:r>
+        <w:t>course_id</w:t>
+      </w:r>
+      <w:proofErr w:type="spellEnd"/>
+      <w:r>
+        <w:t>;</w:t>
+      </w:r>
+    </w:p>
+    <w:p>
+      <w:pPr>
+        <w:ind w:left="720"/>
+      </w:pPr>
+      <w:r>
+        <w:rPr>
+          <w:noProof/>
+        </w:rPr>
+        <w:drawing>
+          <wp:inline distT="0" distB="0" distL="0" distR="0" wp14:anchorId="00EBF9D0" wp14:editId="021A1532">
+            <wp:extent cx="1950720" cy="1083733"/>
+            <wp:effectExtent l="0" t="0" r="0" b="2540"/>
+            <wp:docPr id="2026910438" name="Picture 1"/>
+            <wp:cNvGraphicFramePr>
+              <a:graphicFrameLocks xmlns:a="http://schemas.openxmlformats.org/drawingml/2006/main" noChangeAspect="1"/>
+            </wp:cNvGraphicFramePr>
+            <a:graphic xmlns:a="http://schemas.openxmlformats.org/drawingml/2006/main">
+              <a:graphicData uri="http://schemas.openxmlformats.org/drawingml/2006/picture">
+                <pic:pic xmlns:pic="http://schemas.openxmlformats.org/drawingml/2006/picture">
+                  <pic:nvPicPr>
+                    <pic:cNvPr id="2026910438" name=""/>
+                    <pic:cNvPicPr/>
+                  </pic:nvPicPr>
+                  <pic:blipFill rotWithShape="1">
+                    <a:blip r:embed="rId11"/>
+                    <a:srcRect l="13960" t="65068" r="75271" b="23670"/>
+                    <a:stretch>
+                      <a:fillRect/>
+                    </a:stretch>
+                  </pic:blipFill>
+                  <pic:spPr bwMode="auto">
+                    <a:xfrm>
+                      <a:off x="0" y="0"/>
+                      <a:ext cx="1966591" cy="1092550"/>
+                    </a:xfrm>
+                    <a:prstGeom prst="rect">
+                      <a:avLst/>
+                    </a:prstGeom>
+                    <a:ln>
+                      <a:noFill/>
+                    </a:ln>
+                    <a:extLst>
+                      <a:ext uri="{53640926-AAD7-44D8-BBD7-CCE9431645EC}">
+                        <a14:shadowObscured xmlns:a14="http://schemas.microsoft.com/office/drawing/2010/main"/>
+                      </a:ext>
+                    </a:extLst>
+                  </pic:spPr>
+                </pic:pic>
+              </a:graphicData>
+            </a:graphic>
+          </wp:inline>
+        </w:drawing>
+      </w:r>
+    </w:p>
+    <w:p>
+      <w:pPr>
+        <w:numPr>
+          <w:ilvl w:val="0"/>
+          <w:numId w:val="7"/>
+        </w:numPr>
+      </w:pPr>
+      <w:r>
+        <w:t>Show courses that have more than 2 students using HAVING.</w:t>
+      </w:r>
+    </w:p>
+    <w:p>
+      <w:pPr>
+        <w:ind w:left="720"/>
+      </w:pPr>
+      <w:r>
+        <w:t>SELECT</w:t>
+      </w:r>
+    </w:p>
+    <w:p>
+      <w:pPr>
+        <w:ind w:left="720"/>
+      </w:pPr>
+      <w:r>
+        <w:t xml:space="preserve">       </w:t>
+      </w:r>
+      <w:proofErr w:type="spellStart"/>
+      <w:r>
+        <w:t>course_id</w:t>
+      </w:r>
+      <w:proofErr w:type="spellEnd"/>
+    </w:p>
+    <w:p>
+      <w:pPr>
+        <w:ind w:left="720"/>
+      </w:pPr>
+      <w:r>
+        <w:t xml:space="preserve">FROM </w:t>
+      </w:r>
+    </w:p>
+    <w:p>
+      <w:pPr>
+        <w:ind w:left="720"/>
+      </w:pPr>
+      <w:r>
+        <w:t xml:space="preserve">       Students</w:t>
+      </w:r>
+    </w:p>
+    <w:p>
+      <w:pPr>
+        <w:ind w:left="720"/>
+      </w:pPr>
+      <w:r>
+        <w:t>GROUP BY</w:t>
+      </w:r>
+    </w:p>
+    <w:p>
+      <w:pPr>
+        <w:ind w:left="720"/>
+      </w:pPr>
+      <w:r>
+        <w:t xml:space="preserve">       </w:t>
+      </w:r>
+      <w:proofErr w:type="spellStart"/>
+      <w:r>
+        <w:t>course_id</w:t>
+      </w:r>
+      <w:proofErr w:type="spellEnd"/>
+    </w:p>
+    <w:p>
+      <w:pPr>
+        <w:ind w:left="720"/>
+      </w:pPr>
+      <w:r>
+        <w:t>HAVING</w:t>
+      </w:r>
+    </w:p>
+    <w:p>
+      <w:pPr>
+        <w:ind w:left="720"/>
+      </w:pPr>
+      <w:r>
+        <w:t xml:space="preserve">       </w:t>
+      </w:r>
+      <w:proofErr w:type="gramStart"/>
+      <w:r>
+        <w:t>COUNT(</w:t>
+      </w:r>
+      <w:proofErr w:type="gramEnd"/>
+      <w:r>
+        <w:t>*)&gt;2;</w:t>
+      </w:r>
+    </w:p>
+    <w:p>
+      <w:pPr>
+        <w:ind w:left="720"/>
+        <w:rPr>
+          <w:noProof/>
+        </w:rPr>
+      </w:pPr>
+    </w:p>
+    <w:p>
+      <w:pPr>
+        <w:ind w:left="720"/>
+      </w:pPr>
+      <w:r>
+        <w:rPr>
+          <w:noProof/>
+        </w:rPr>
+        <w:drawing>
+          <wp:inline distT="0" distB="0" distL="0" distR="0" wp14:anchorId="2B8F1908" wp14:editId="68404B0B">
+            <wp:extent cx="1409700" cy="779481"/>
+            <wp:effectExtent l="0" t="0" r="0" b="1905"/>
+            <wp:docPr id="918683699" name="Picture 1"/>
+            <wp:cNvGraphicFramePr>
+              <a:graphicFrameLocks xmlns:a="http://schemas.openxmlformats.org/drawingml/2006/main" noChangeAspect="1"/>
+            </wp:cNvGraphicFramePr>
+            <a:graphic xmlns:a="http://schemas.openxmlformats.org/drawingml/2006/main">
+              <a:graphicData uri="http://schemas.openxmlformats.org/drawingml/2006/picture">
+                <pic:pic xmlns:pic="http://schemas.openxmlformats.org/drawingml/2006/picture">
+                  <pic:nvPicPr>
+                    <pic:cNvPr id="918683699" name=""/>
+                    <pic:cNvPicPr/>
+                  </pic:nvPicPr>
+                  <pic:blipFill rotWithShape="1">
+                    <a:blip r:embed="rId12"/>
+                    <a:srcRect l="13693" t="65067" r="75006" b="23171"/>
+                    <a:stretch>
+                      <a:fillRect/>
+                    </a:stretch>
+                  </pic:blipFill>
+                  <pic:spPr bwMode="auto">
+                    <a:xfrm>
+                      <a:off x="0" y="0"/>
+                      <a:ext cx="1421820" cy="786183"/>
+                    </a:xfrm>
+                    <a:prstGeom prst="rect">
+                      <a:avLst/>
+                    </a:prstGeom>
+                    <a:ln>
+                      <a:noFill/>
+                    </a:ln>
+                    <a:extLst>
+                      <a:ext uri="{53640926-AAD7-44D8-BBD7-CCE9431645EC}">
+                        <a14:shadowObscured xmlns:a14="http://schemas.microsoft.com/office/drawing/2010/main"/>
+                      </a:ext>
+                    </a:extLst>
+                  </pic:spPr>
+                </pic:pic>
+              </a:graphicData>
+            </a:graphic>
+          </wp:inline>
+        </w:drawing>
+      </w:r>
+    </w:p>
+    <w:p>
+      <w:pPr>
+        <w:rPr>
+          <w:b/>
+          <w:bCs/>
+          <w:sz w:val="28"/>
+          <w:szCs w:val="28"/>
+        </w:rPr>
+      </w:pPr>
+      <w:r>
+        <w:rPr>
+          <w:b/>
+          <w:bCs/>
+          <w:sz w:val="28"/>
+          <w:szCs w:val="28"/>
+        </w:rPr>
+        <w:lastRenderedPageBreak/>
+        <w:t>Assignment 5: Joins + Aggregates</w:t>
+      </w:r>
+    </w:p>
+    <w:p>
+      <w:pPr>
+        <w:numPr>
+          <w:ilvl w:val="0"/>
+          <w:numId w:val="8"/>
+        </w:numPr>
+      </w:pPr>
+      <w:r>
+        <w:t>Display students with their enrolled course names using INNER JOIN.</w:t>
+      </w:r>
+    </w:p>
+    <w:p>
+      <w:pPr>
+        <w:ind w:left="720"/>
+      </w:pPr>
+      <w:r>
+        <w:t>SELECT</w:t>
+      </w:r>
+    </w:p>
+    <w:p>
+      <w:pPr>
+        <w:ind w:left="720"/>
+      </w:pPr>
+      <w:r>
+        <w:t xml:space="preserve">      s.</w:t>
+      </w:r>
+      <w:proofErr w:type="gramStart"/>
+      <w:r>
+        <w:t>*</w:t>
+      </w:r>
+      <w:r>
+        <w:t>,</w:t>
+      </w:r>
+      <w:proofErr w:type="spellStart"/>
+      <w:r>
+        <w:t>c</w:t>
+      </w:r>
+      <w:proofErr w:type="gramEnd"/>
+      <w:r>
+        <w:t>.course_name</w:t>
+      </w:r>
+      <w:proofErr w:type="spellEnd"/>
+    </w:p>
+    <w:p>
+      <w:pPr>
+        <w:ind w:left="720"/>
+      </w:pPr>
+      <w:r>
+        <w:t xml:space="preserve">FROM </w:t>
+      </w:r>
+    </w:p>
+    <w:p>
+      <w:pPr>
+        <w:ind w:left="720"/>
+      </w:pPr>
+      <w:r>
+        <w:t xml:space="preserve">     Students As s</w:t>
+      </w:r>
+    </w:p>
+    <w:p>
+      <w:pPr>
+        <w:ind w:left="720"/>
+      </w:pPr>
+      <w:r>
+        <w:t>INNER JOIN</w:t>
+      </w:r>
+    </w:p>
+    <w:p>
+      <w:pPr>
+        <w:ind w:left="720"/>
+      </w:pPr>
+      <w:r>
+        <w:t xml:space="preserve">      Courses AS c</w:t>
+      </w:r>
+    </w:p>
+    <w:p>
+      <w:pPr>
+        <w:ind w:left="720"/>
+      </w:pPr>
+      <w:r>
+        <w:t>ON</w:t>
+      </w:r>
+    </w:p>
+    <w:p>
+      <w:pPr>
+        <w:ind w:left="720"/>
+      </w:pPr>
+      <w:r>
+        <w:t xml:space="preserve">     </w:t>
+      </w:r>
+      <w:proofErr w:type="spellStart"/>
+      <w:proofErr w:type="gramStart"/>
+      <w:r>
+        <w:t>s.course</w:t>
+      </w:r>
+      <w:proofErr w:type="gramEnd"/>
+      <w:r>
+        <w:t>_id</w:t>
+      </w:r>
+      <w:proofErr w:type="spellEnd"/>
+      <w:r>
+        <w:t>=</w:t>
+      </w:r>
+      <w:proofErr w:type="spellStart"/>
+      <w:proofErr w:type="gramStart"/>
+      <w:r>
+        <w:t>c.course</w:t>
+      </w:r>
+      <w:proofErr w:type="gramEnd"/>
+      <w:r>
+        <w:t>_id</w:t>
+      </w:r>
+      <w:proofErr w:type="spellEnd"/>
+      <w:r>
+        <w:t>;</w:t>
+      </w:r>
+    </w:p>
+    <w:p>
+      <w:pPr>
+        <w:ind w:left="720"/>
+      </w:pPr>
+    </w:p>
+    <w:p>
+      <w:pPr>
+        <w:ind w:left="720"/>
+      </w:pPr>
+      <w:r>
+        <w:rPr>
+          <w:noProof/>
+        </w:rPr>
+        <w:drawing>
+          <wp:inline distT="0" distB="0" distL="0" distR="0" wp14:anchorId="301E557D" wp14:editId="0809076A">
+            <wp:extent cx="2865120" cy="701040"/>
+            <wp:effectExtent l="0" t="0" r="0" b="3810"/>
+            <wp:docPr id="139123526" name="Picture 1"/>
+            <wp:cNvGraphicFramePr>
+              <a:graphicFrameLocks xmlns:a="http://schemas.openxmlformats.org/drawingml/2006/main" noChangeAspect="1"/>
+            </wp:cNvGraphicFramePr>
+            <a:graphic xmlns:a="http://schemas.openxmlformats.org/drawingml/2006/main">
+              <a:graphicData uri="http://schemas.openxmlformats.org/drawingml/2006/picture">
+                <pic:pic xmlns:pic="http://schemas.openxmlformats.org/drawingml/2006/picture">
+                  <pic:nvPicPr>
+                    <pic:cNvPr id="139123526" name=""/>
+                    <pic:cNvPicPr/>
+                  </pic:nvPicPr>
+                  <pic:blipFill rotWithShape="1">
+                    <a:blip r:embed="rId13"/>
+                    <a:srcRect l="13295" t="62815" r="61710" b="25673"/>
+                    <a:stretch>
+                      <a:fillRect/>
+                    </a:stretch>
+                  </pic:blipFill>
+                  <pic:spPr bwMode="auto">
+                    <a:xfrm>
+                      <a:off x="0" y="0"/>
+                      <a:ext cx="2909177" cy="711820"/>
+                    </a:xfrm>
+                    <a:prstGeom prst="rect">
+                      <a:avLst/>
+                    </a:prstGeom>
+                    <a:ln>
+                      <a:noFill/>
+                    </a:ln>
+                    <a:extLst>
+                      <a:ext uri="{53640926-AAD7-44D8-BBD7-CCE9431645EC}">
+                        <a14:shadowObscured xmlns:a14="http://schemas.microsoft.com/office/drawing/2010/main"/>
+                      </a:ext>
+                    </a:extLst>
+                  </pic:spPr>
+                </pic:pic>
+              </a:graphicData>
+            </a:graphic>
+          </wp:inline>
+        </w:drawing>
+      </w:r>
+    </w:p>
+    <w:p>
+      <w:pPr>
+        <w:numPr>
+          <w:ilvl w:val="0"/>
+          <w:numId w:val="8"/>
+        </w:numPr>
+      </w:pPr>
+      <w:r>
+        <w:t>Display all students even if they are not enrolled in any course (LEFT JOIN).</w:t>
+      </w:r>
+    </w:p>
+    <w:p>
+      <w:pPr>
+        <w:ind w:left="720"/>
+      </w:pPr>
+      <w:r>
+        <w:t xml:space="preserve">SELECT </w:t>
+      </w:r>
+    </w:p>
+    <w:p>
+      <w:pPr>
+        <w:ind w:left="720"/>
+      </w:pPr>
+      <w:r>
+        <w:t xml:space="preserve">       </w:t>
+      </w:r>
+      <w:proofErr w:type="gramStart"/>
+      <w:r>
+        <w:t>Students.</w:t>
+      </w:r>
+      <w:r>
+        <w:t>*</w:t>
+      </w:r>
+      <w:proofErr w:type="gramEnd"/>
+      <w:r>
+        <w:t xml:space="preserve"> </w:t>
+      </w:r>
+    </w:p>
+    <w:p>
+      <w:pPr>
+        <w:ind w:left="720"/>
+      </w:pPr>
+      <w:r>
+        <w:t xml:space="preserve">FROM </w:t>
+      </w:r>
+    </w:p>
+    <w:p>
+      <w:pPr>
+        <w:ind w:left="720"/>
+      </w:pPr>
+      <w:r>
+        <w:t xml:space="preserve">      students </w:t>
+      </w:r>
+    </w:p>
+    <w:p>
+      <w:pPr>
+        <w:ind w:left="720"/>
+      </w:pPr>
+      <w:r>
+        <w:t xml:space="preserve">LEFT JOIN </w:t>
+      </w:r>
+    </w:p>
+    <w:p>
+      <w:pPr>
+        <w:ind w:left="720"/>
+      </w:pPr>
+      <w:r>
+        <w:t xml:space="preserve">       Courses</w:t>
+      </w:r>
+    </w:p>
+    <w:p>
+      <w:pPr>
+        <w:ind w:left="720"/>
+      </w:pPr>
+      <w:r>
+        <w:t>ON</w:t>
+      </w:r>
+    </w:p>
+    <w:p>
+      <w:pPr>
+        <w:ind w:left="720"/>
+      </w:pPr>
+      <w:r>
+        <w:t xml:space="preserve">   </w:t>
+      </w:r>
+      <w:proofErr w:type="spellStart"/>
+      <w:r>
+        <w:t>Students.course_id</w:t>
+      </w:r>
+      <w:proofErr w:type="spellEnd"/>
+      <w:r>
+        <w:t>=</w:t>
+      </w:r>
+      <w:proofErr w:type="spellStart"/>
+      <w:r>
+        <w:t>Courses.course_id</w:t>
+      </w:r>
+      <w:proofErr w:type="spellEnd"/>
+      <w:r>
+        <w:t>;</w:t>
+      </w:r>
+    </w:p>
+    <w:p>
+      <w:pPr>
+        <w:ind w:left="720"/>
+      </w:pPr>
+      <w:r>
+        <w:rPr>
+          <w:noProof/>
+        </w:rPr>
+        <w:drawing>
+          <wp:inline distT="0" distB="0" distL="0" distR="0" wp14:anchorId="49D7D97D" wp14:editId="34CDD67F">
+            <wp:extent cx="3387436" cy="1267429"/>
+            <wp:effectExtent l="0" t="0" r="3810" b="9525"/>
+            <wp:docPr id="852206461" name="Picture 1"/>
+            <wp:cNvGraphicFramePr>
+              <a:graphicFrameLocks xmlns:a="http://schemas.openxmlformats.org/drawingml/2006/main" noChangeAspect="1"/>
+            </wp:cNvGraphicFramePr>
+            <a:graphic xmlns:a="http://schemas.openxmlformats.org/drawingml/2006/main">
+              <a:graphicData uri="http://schemas.openxmlformats.org/drawingml/2006/picture">
+                <pic:pic xmlns:pic="http://schemas.openxmlformats.org/drawingml/2006/picture">
+                  <pic:nvPicPr>
+                    <pic:cNvPr id="852206461" name=""/>
+                    <pic:cNvPicPr/>
+                  </pic:nvPicPr>
+                  <pic:blipFill rotWithShape="1">
+                    <a:blip r:embed="rId14"/>
+                    <a:srcRect l="13181" t="53920" r="66140" b="31516"/>
+                    <a:stretch>
+                      <a:fillRect/>
+                    </a:stretch>
+                  </pic:blipFill>
+                  <pic:spPr bwMode="auto">
+                    <a:xfrm>
+                      <a:off x="0" y="0"/>
+                      <a:ext cx="3447437" cy="1289879"/>
+                    </a:xfrm>
+                    <a:prstGeom prst="rect">
+                      <a:avLst/>
+                    </a:prstGeom>
+                    <a:ln>
+                      <a:noFill/>
+                    </a:ln>
+                    <a:extLst>
+                      <a:ext uri="{53640926-AAD7-44D8-BBD7-CCE9431645EC}">
+                        <a14:shadowObscured xmlns:a14="http://schemas.microsoft.com/office/drawing/2010/main"/>
+                      </a:ext>
+                    </a:extLst>
+                  </pic:spPr>
+                </pic:pic>
+              </a:graphicData>
+            </a:graphic>
+          </wp:inline>
+        </w:drawing>
+      </w:r>
+    </w:p>
+    <w:p>
+      <w:pPr>
+        <w:numPr>
+          <w:ilvl w:val="0"/>
+          <w:numId w:val="8"/>
+        </w:numPr>
+      </w:pPr>
+      <w:r>
+        <w:lastRenderedPageBreak/>
+        <w:t>Display all courses and their students (RIGHT JOIN).</w:t>
+      </w:r>
+    </w:p>
+    <w:p>
+      <w:r>
+        <w:t xml:space="preserve">                 SELECT </w:t>
+      </w:r>
+    </w:p>
+    <w:p>
+      <w:r>
+        <w:t xml:space="preserve">                              c.</w:t>
+      </w:r>
+      <w:proofErr w:type="gramStart"/>
+      <w:r>
+        <w:t>*,s.</w:t>
+      </w:r>
+      <w:proofErr w:type="gramEnd"/>
+      <w:r>
+        <w:t>*</w:t>
+      </w:r>
+    </w:p>
+    <w:p>
+      <w:r>
+        <w:t xml:space="preserve">                 FROM</w:t>
+      </w:r>
+    </w:p>
+    <w:p>
+      <w:r>
+        <w:t xml:space="preserve">                            Courses As c</w:t>
+      </w:r>
+    </w:p>
+    <w:p>
+      <w:r>
+        <w:t xml:space="preserve">                 LEFT JOIN</w:t>
+      </w:r>
+    </w:p>
+    <w:p>
+      <w:r>
+        <w:tab/>
+        <w:t xml:space="preserve">               Students As s</w:t>
+      </w:r>
+    </w:p>
+    <w:p>
+      <w:r>
+        <w:t xml:space="preserve">                  ON</w:t>
+      </w:r>
+    </w:p>
+    <w:p>
+      <w:r>
+        <w:t xml:space="preserve">                             </w:t>
+      </w:r>
+      <w:proofErr w:type="spellStart"/>
+      <w:r>
+        <w:t>c.course_id</w:t>
+      </w:r>
+      <w:proofErr w:type="spellEnd"/>
+      <w:r>
+        <w:t>=</w:t>
+      </w:r>
+      <w:proofErr w:type="spellStart"/>
+      <w:proofErr w:type="gramStart"/>
+      <w:r>
+        <w:t>s.course</w:t>
+      </w:r>
+      <w:proofErr w:type="gramEnd"/>
+      <w:r>
+        <w:t>_id</w:t>
+      </w:r>
+      <w:proofErr w:type="spellEnd"/>
+      <w:r>
+        <w:t xml:space="preserve">;            </w:t>
+      </w:r>
+    </w:p>
+    <w:p>
+      <w:r>
+        <w:rPr>
+          <w:noProof/>
+        </w:rPr>
+        <w:t xml:space="preserve">             </w:t>
+      </w:r>
+      <w:r>
+        <w:rPr>
+          <w:noProof/>
+        </w:rPr>
+        <w:drawing>
+          <wp:inline distT="0" distB="0" distL="0" distR="0" wp14:anchorId="551D9AC7" wp14:editId="1DE06092">
+            <wp:extent cx="3383017" cy="784860"/>
+            <wp:effectExtent l="0" t="0" r="8255" b="0"/>
+            <wp:docPr id="1818373879" name="Picture 1"/>
+            <wp:cNvGraphicFramePr>
+              <a:graphicFrameLocks xmlns:a="http://schemas.openxmlformats.org/drawingml/2006/main" noChangeAspect="1"/>
+            </wp:cNvGraphicFramePr>
+            <a:graphic xmlns:a="http://schemas.openxmlformats.org/drawingml/2006/main">
+              <a:graphicData uri="http://schemas.openxmlformats.org/drawingml/2006/picture">
+                <pic:pic xmlns:pic="http://schemas.openxmlformats.org/drawingml/2006/picture">
+                  <pic:nvPicPr>
+                    <pic:cNvPr id="1818373879" name=""/>
+                    <pic:cNvPicPr/>
+                  </pic:nvPicPr>
+                  <pic:blipFill rotWithShape="1">
+                    <a:blip r:embed="rId15"/>
+                    <a:srcRect l="13693" t="64817" r="53069" b="20667"/>
+                    <a:stretch>
+                      <a:fillRect/>
+                    </a:stretch>
+                  </pic:blipFill>
+                  <pic:spPr bwMode="auto">
+                    <a:xfrm>
+                      <a:off x="0" y="0"/>
+                      <a:ext cx="3388756" cy="786191"/>
+                    </a:xfrm>
+                    <a:prstGeom prst="rect">
+                      <a:avLst/>
+                    </a:prstGeom>
+                    <a:ln>
+                      <a:noFill/>
+                    </a:ln>
+                    <a:extLst>
+                      <a:ext uri="{53640926-AAD7-44D8-BBD7-CCE9431645EC}">
+                        <a14:shadowObscured xmlns:a14="http://schemas.microsoft.com/office/drawing/2010/main"/>
+                      </a:ext>
+                    </a:extLst>
+                  </pic:spPr>
+                </pic:pic>
+              </a:graphicData>
+            </a:graphic>
+          </wp:inline>
+        </w:drawing>
+      </w:r>
+    </w:p>
+    <w:p>
+      <w:pPr>
+        <w:numPr>
+          <w:ilvl w:val="0"/>
+          <w:numId w:val="8"/>
+        </w:numPr>
+      </w:pPr>
+      <w:r>
+        <w:t>Find highest, lowest, and average marks per subject.</w:t>
+      </w:r>
+    </w:p>
+    <w:p>
+      <w:pPr>
+        <w:ind w:left="720"/>
+      </w:pPr>
+      <w:r>
+        <w:t>SELECT</w:t>
+      </w:r>
+    </w:p>
+    <w:p>
+      <w:pPr>
+        <w:ind w:left="720"/>
+      </w:pPr>
+      <w:r>
+        <w:t xml:space="preserve">       </w:t>
+      </w:r>
+      <w:proofErr w:type="gramStart"/>
+      <w:r>
+        <w:t>AVG(</w:t>
+      </w:r>
+      <w:proofErr w:type="gramEnd"/>
+      <w:r>
+        <w:t xml:space="preserve">score) As </w:t>
+      </w:r>
+      <w:proofErr w:type="spellStart"/>
+      <w:proofErr w:type="gramStart"/>
+      <w:r>
+        <w:t>Average,MAX</w:t>
+      </w:r>
+      <w:proofErr w:type="spellEnd"/>
+      <w:proofErr w:type="gramEnd"/>
+      <w:r>
+        <w:t xml:space="preserve">(score) As </w:t>
+      </w:r>
+      <w:proofErr w:type="spellStart"/>
+      <w:proofErr w:type="gramStart"/>
+      <w:r>
+        <w:t>Highest,MIN</w:t>
+      </w:r>
+      <w:proofErr w:type="spellEnd"/>
+      <w:proofErr w:type="gramEnd"/>
+      <w:r>
+        <w:t xml:space="preserve">(score) As </w:t>
+      </w:r>
+      <w:proofErr w:type="spellStart"/>
+      <w:proofErr w:type="gramStart"/>
+      <w:r>
+        <w:t>Lowest,subject</w:t>
+      </w:r>
+      <w:proofErr w:type="spellEnd"/>
+      <w:proofErr w:type="gramEnd"/>
+    </w:p>
+    <w:p>
+      <w:pPr>
+        <w:ind w:left="720"/>
+      </w:pPr>
+      <w:r>
+        <w:t>FROM</w:t>
+      </w:r>
+    </w:p>
+    <w:p>
+      <w:pPr>
+        <w:ind w:left="720"/>
+      </w:pPr>
+      <w:r>
+        <w:tab/>
+        <w:t xml:space="preserve">   Marks</w:t>
+      </w:r>
+    </w:p>
+    <w:p>
+      <w:pPr>
+        <w:ind w:left="720"/>
+      </w:pPr>
+      <w:r>
+        <w:t>GROUP BY</w:t>
+      </w:r>
+    </w:p>
+    <w:p>
+      <w:pPr>
+        <w:ind w:left="720"/>
+      </w:pPr>
+      <w:r>
+        <w:t xml:space="preserve">      </w:t>
+      </w:r>
+      <w:r>
+        <w:t xml:space="preserve">          </w:t>
+      </w:r>
+      <w:r>
+        <w:t xml:space="preserve"> subject;</w:t>
+      </w:r>
+    </w:p>
+    <w:p>
+      <w:pPr>
+        <w:ind w:left="720"/>
+        <w:rPr>
+          <w:noProof/>
+        </w:rPr>
+      </w:pPr>
+      <w:r>
+        <w:t xml:space="preserve">     </w:t>
+      </w:r>
+      <w:r>
+        <w:rPr>
+          <w:noProof/>
+        </w:rPr>
+        <w:drawing>
+          <wp:inline distT="0" distB="0" distL="0" distR="0" wp14:anchorId="789CB45C" wp14:editId="756FC197">
+            <wp:extent cx="2118360" cy="892863"/>
+            <wp:effectExtent l="0" t="0" r="0" b="2540"/>
+            <wp:docPr id="624942989" name="Picture 1"/>
+            <wp:cNvGraphicFramePr>
+              <a:graphicFrameLocks xmlns:a="http://schemas.openxmlformats.org/drawingml/2006/main" noChangeAspect="1"/>
+            </wp:cNvGraphicFramePr>
+            <a:graphic xmlns:a="http://schemas.openxmlformats.org/drawingml/2006/main">
+              <a:graphicData uri="http://schemas.openxmlformats.org/drawingml/2006/picture">
+                <pic:pic xmlns:pic="http://schemas.openxmlformats.org/drawingml/2006/picture">
+                  <pic:nvPicPr>
+                    <pic:cNvPr id="624942989" name=""/>
+                    <pic:cNvPicPr/>
+                  </pic:nvPicPr>
+                  <pic:blipFill rotWithShape="1">
+                    <a:blip r:embed="rId16"/>
+                    <a:srcRect l="13693" t="64817" r="70220" b="22419"/>
+                    <a:stretch>
+                      <a:fillRect/>
+                    </a:stretch>
+                  </pic:blipFill>
+                  <pic:spPr bwMode="auto">
+                    <a:xfrm>
+                      <a:off x="0" y="0"/>
+                      <a:ext cx="2165688" cy="912811"/>
+                    </a:xfrm>
+                    <a:prstGeom prst="rect">
+                      <a:avLst/>
+                    </a:prstGeom>
+                    <a:ln>
+                      <a:noFill/>
+                    </a:ln>
+                    <a:extLst>
+                      <a:ext uri="{53640926-AAD7-44D8-BBD7-CCE9431645EC}">
+                        <a14:shadowObscured xmlns:a14="http://schemas.microsoft.com/office/drawing/2010/main"/>
+                      </a:ext>
+                    </a:extLst>
+                  </pic:spPr>
+                </pic:pic>
+              </a:graphicData>
+            </a:graphic>
+          </wp:inline>
+        </w:drawing>
+      </w:r>
+    </w:p>
+    <w:p>
+      <w:pPr>
+        <w:numPr>
+          <w:ilvl w:val="0"/>
+          <w:numId w:val="8"/>
+        </w:numPr>
+      </w:pPr>
+      <w:r>
+        <w:t>Count how many male and female students exist.</w:t>
+      </w:r>
+    </w:p>
+    <w:p>
+      <w:pPr>
+        <w:ind w:left="720"/>
+      </w:pPr>
+      <w:r>
+        <w:t xml:space="preserve">SELECT </w:t>
+      </w:r>
+    </w:p>
+    <w:p>
+      <w:pPr>
+        <w:ind w:left="720"/>
+      </w:pPr>
+      <w:r>
+        <w:t xml:space="preserve">      </w:t>
+      </w:r>
+      <w:proofErr w:type="spellStart"/>
+      <w:proofErr w:type="gramStart"/>
+      <w:r>
+        <w:t>gender,COUNT</w:t>
+      </w:r>
+      <w:proofErr w:type="spellEnd"/>
+      <w:proofErr w:type="gramEnd"/>
+      <w:r>
+        <w:t>(gender)</w:t>
+      </w:r>
+    </w:p>
+    <w:p>
+      <w:pPr>
+        <w:ind w:left="720"/>
+      </w:pPr>
+      <w:r>
+        <w:t>FROM</w:t>
+      </w:r>
+    </w:p>
+    <w:p>
+      <w:pPr>
+        <w:ind w:left="720"/>
+      </w:pPr>
+      <w:r>
+        <w:t xml:space="preserve">     Students</w:t>
+      </w:r>
+    </w:p>
+    <w:p>
+      <w:pPr>
+        <w:ind w:left="720"/>
+      </w:pPr>
+      <w:r>
+        <w:lastRenderedPageBreak/>
+        <w:t>GROUP BY</w:t>
+      </w:r>
+    </w:p>
+    <w:p>
+      <w:pPr>
+        <w:ind w:left="720"/>
+      </w:pPr>
+      <w:r>
+        <w:t xml:space="preserve">     gender;</w:t>
+      </w:r>
+    </w:p>
+    <w:p>
+      <w:pPr>
+        <w:ind w:left="720"/>
+      </w:pPr>
+      <w:r>
+        <w:rPr>
+          <w:noProof/>
+        </w:rPr>
+        <w:drawing>
+          <wp:inline distT="0" distB="0" distL="0" distR="0" wp14:anchorId="0ACDD2A9" wp14:editId="5404CA36">
+            <wp:extent cx="2423160" cy="876462"/>
+            <wp:effectExtent l="0" t="0" r="0" b="0"/>
+            <wp:docPr id="984920228" name="Picture 1"/>
+            <wp:cNvGraphicFramePr>
+              <a:graphicFrameLocks xmlns:a="http://schemas.openxmlformats.org/drawingml/2006/main" noChangeAspect="1"/>
+            </wp:cNvGraphicFramePr>
+            <a:graphic xmlns:a="http://schemas.openxmlformats.org/drawingml/2006/main">
+              <a:graphicData uri="http://schemas.openxmlformats.org/drawingml/2006/picture">
+                <pic:pic xmlns:pic="http://schemas.openxmlformats.org/drawingml/2006/picture">
+                  <pic:nvPicPr>
+                    <pic:cNvPr id="984920228" name=""/>
+                    <pic:cNvPicPr/>
+                  </pic:nvPicPr>
+                  <pic:blipFill rotWithShape="1">
+                    <a:blip r:embed="rId17"/>
+                    <a:srcRect l="13693" t="64818" r="73809" b="26673"/>
+                    <a:stretch>
+                      <a:fillRect/>
+                    </a:stretch>
+                  </pic:blipFill>
+                  <pic:spPr bwMode="auto">
+                    <a:xfrm>
+                      <a:off x="0" y="0"/>
+                      <a:ext cx="2446944" cy="885065"/>
+                    </a:xfrm>
+                    <a:prstGeom prst="rect">
+                      <a:avLst/>
+                    </a:prstGeom>
+                    <a:ln>
+                      <a:noFill/>
+                    </a:ln>
+                    <a:extLst>
+                      <a:ext uri="{53640926-AAD7-44D8-BBD7-CCE9431645EC}">
+                        <a14:shadowObscured xmlns:a14="http://schemas.microsoft.com/office/drawing/2010/main"/>
+                      </a:ext>
+                    </a:extLst>
+                  </pic:spPr>
+                </pic:pic>
+              </a:graphicData>
+            </a:graphic>
+          </wp:inline>
+        </w:drawing>
+      </w:r>
+    </w:p>
+    <w:p>
+      <w:pPr>
+        <w:ind w:left="720"/>
+      </w:pPr>
+    </w:p>
+    <w:p>
+      <w:pPr>
+        <w:ind w:left="720"/>
+        <w:rPr>
+          <w:sz w:val="28"/>
+          <w:szCs w:val="28"/>
+        </w:rPr>
+      </w:pPr>
+      <w:r>
+        <w:rPr>
+          <w:b/>
+          <w:bCs/>
+          <w:sz w:val="28"/>
+          <w:szCs w:val="28"/>
+        </w:rPr>
+        <w:t>Test/Quiz for Week 1</w:t>
+      </w:r>
+      <w:r>
+        <w:rPr>
+          <w:sz w:val="28"/>
+          <w:szCs w:val="28"/>
+        </w:rPr>
+        <w:t xml:space="preserve">: Write SQL queries for a small </w:t>
+      </w:r>
+      <w:proofErr w:type="spellStart"/>
+      <w:r>
+        <w:rPr>
+          <w:b/>
+          <w:bCs/>
+          <w:sz w:val="28"/>
+          <w:szCs w:val="28"/>
+        </w:rPr>
+        <w:t>LibraryDB</w:t>
+      </w:r>
+      <w:proofErr w:type="spellEnd"/>
+      <w:r>
+        <w:rPr>
+          <w:sz w:val="28"/>
+          <w:szCs w:val="28"/>
+        </w:rPr>
+        <w:t xml:space="preserve"> with Books, Authors, and Borrowers tables (to check joins, aggregates, and filtering).</w:t>
+      </w:r>
+    </w:p>
+    <w:p>
+      <w:pPr>
+        <w:ind w:left="720"/>
+      </w:pPr>
+      <w:r>
+        <w:t xml:space="preserve">CREATE DATABASE </w:t>
+      </w:r>
+      <w:proofErr w:type="spellStart"/>
+      <w:r>
+        <w:t>LibraryDB</w:t>
+      </w:r>
+      <w:proofErr w:type="spellEnd"/>
+      <w:r>
+        <w:t>;</w:t>
+      </w:r>
+    </w:p>
+    <w:p>
+      <w:pPr>
+        <w:ind w:left="720"/>
+      </w:pPr>
+      <w:r>
+        <w:t xml:space="preserve">USE </w:t>
+      </w:r>
+      <w:proofErr w:type="spellStart"/>
+      <w:r>
+        <w:t>LibraryDB</w:t>
+      </w:r>
+      <w:proofErr w:type="spellEnd"/>
+      <w:r>
+        <w:t>;</w:t>
+      </w:r>
+    </w:p>
+    <w:p>
+      <w:pPr>
+        <w:ind w:left="720"/>
+      </w:pPr>
+    </w:p>
+    <w:p>
+      <w:pPr>
+        <w:ind w:left="720"/>
+      </w:pPr>
+      <w:r>
+        <w:t>CREATE TABLE Authors (</w:t>
+      </w:r>
+    </w:p>
+    <w:p>
+      <w:pPr>
+        <w:ind w:left="720"/>
+      </w:pPr>
+      <w:r>
+        <w:t xml:space="preserve">    </w:t>
+      </w:r>
+      <w:proofErr w:type="spellStart"/>
+      <w:r>
+        <w:t>author_id</w:t>
+      </w:r>
+      <w:proofErr w:type="spellEnd"/>
+      <w:r>
+        <w:t xml:space="preserve"> INT AUTO_INCREMENT PRIMARY KEY,</w:t>
+      </w:r>
+    </w:p>
+    <w:p>
+      <w:pPr>
+        <w:ind w:left="720"/>
+      </w:pPr>
+      <w:r>
+        <w:t xml:space="preserve">    </w:t>
+      </w:r>
+      <w:proofErr w:type="spellStart"/>
+      <w:r>
+        <w:t>author_name</w:t>
+      </w:r>
+      <w:proofErr w:type="spellEnd"/>
+      <w:r>
+        <w:t xml:space="preserve"> </w:t>
+      </w:r>
+      <w:proofErr w:type="gramStart"/>
+      <w:r>
+        <w:t>VARCHAR(</w:t>
+      </w:r>
+      <w:proofErr w:type="gramEnd"/>
+      <w:r>
+        <w:t>50) NOT NULL,</w:t>
+      </w:r>
+    </w:p>
+    <w:p>
+      <w:pPr>
+        <w:ind w:left="720"/>
+      </w:pPr>
+      <w:r>
+        <w:t xml:space="preserve">    country </w:t>
+      </w:r>
+      <w:proofErr w:type="gramStart"/>
+      <w:r>
+        <w:t>VARCHAR(</w:t>
+      </w:r>
+      <w:proofErr w:type="gramEnd"/>
+      <w:r>
+        <w:t>50)</w:t>
+      </w:r>
+    </w:p>
+    <w:p>
+      <w:pPr>
+        <w:ind w:left="720"/>
+      </w:pPr>
+      <w:r>
+        <w:t>);</w:t>
+      </w:r>
+    </w:p>
+    <w:p>
+      <w:pPr>
+        <w:ind w:left="720"/>
+      </w:pPr>
+    </w:p>
+    <w:p>
+      <w:pPr>
+        <w:ind w:left="720"/>
+      </w:pPr>
+      <w:r>
+        <w:t>CREATE TABLE Books (</w:t>
+      </w:r>
+    </w:p>
+    <w:p>
+      <w:pPr>
+        <w:ind w:left="720"/>
+      </w:pPr>
+      <w:r>
+        <w:t xml:space="preserve">    </w:t>
+      </w:r>
+      <w:proofErr w:type="spellStart"/>
+      <w:r>
+        <w:t>book_id</w:t>
+      </w:r>
+      <w:proofErr w:type="spellEnd"/>
+      <w:r>
+        <w:t xml:space="preserve"> INT AUTO_INCREMENT PRIMARY KEY,</w:t>
+      </w:r>
+    </w:p>
+    <w:p>
+      <w:pPr>
+        <w:ind w:left="720"/>
+      </w:pPr>
+      <w:r>
+        <w:t xml:space="preserve">    title </w:t>
+      </w:r>
+      <w:proofErr w:type="gramStart"/>
+      <w:r>
+        <w:t>VARCHAR(</w:t>
+      </w:r>
+      <w:proofErr w:type="gramEnd"/>
+      <w:r>
+        <w:t>200) NOT NULL,</w:t>
+      </w:r>
+    </w:p>
+    <w:p>
+      <w:pPr>
+        <w:ind w:left="720"/>
+      </w:pPr>
+      <w:r>
+        <w:t xml:space="preserve">    </w:t>
+      </w:r>
+      <w:proofErr w:type="spellStart"/>
+      <w:r>
+        <w:t>author_id</w:t>
+      </w:r>
+      <w:proofErr w:type="spellEnd"/>
+      <w:r>
+        <w:t xml:space="preserve"> INT,</w:t>
+      </w:r>
+    </w:p>
+    <w:p>
+      <w:pPr>
+        <w:ind w:left="720"/>
+      </w:pPr>
+      <w:r>
+        <w:t xml:space="preserve">    </w:t>
+      </w:r>
+      <w:proofErr w:type="spellStart"/>
+      <w:r>
+        <w:t>published_year</w:t>
+      </w:r>
+      <w:proofErr w:type="spellEnd"/>
+      <w:r>
+        <w:t xml:space="preserve"> INT,</w:t>
+      </w:r>
+    </w:p>
+    <w:p>
+      <w:pPr>
+        <w:ind w:left="720"/>
+      </w:pPr>
+      <w:r>
+        <w:t xml:space="preserve">    genre </w:t>
+      </w:r>
+      <w:proofErr w:type="gramStart"/>
+      <w:r>
+        <w:t>VARCHAR(</w:t>
+      </w:r>
+      <w:proofErr w:type="gramEnd"/>
+      <w:r>
+        <w:t>50),</w:t>
+      </w:r>
+    </w:p>
+    <w:p>
+      <w:pPr>
+        <w:ind w:left="720"/>
+      </w:pPr>
+      <w:r>
+        <w:t xml:space="preserve">    </w:t>
+      </w:r>
+      <w:proofErr w:type="spellStart"/>
+      <w:r>
+        <w:t>available_copies</w:t>
+      </w:r>
+      <w:proofErr w:type="spellEnd"/>
+      <w:r>
+        <w:t xml:space="preserve"> INT DEFAULT 0,</w:t>
+      </w:r>
+    </w:p>
+    <w:p>
+      <w:pPr>
+        <w:ind w:left="720"/>
+      </w:pPr>
+      <w:r>
+        <w:t xml:space="preserve">    FOREIGN KEY (</w:t>
+      </w:r>
+      <w:proofErr w:type="spellStart"/>
+      <w:r>
+        <w:t>author_id</w:t>
+      </w:r>
+      <w:proofErr w:type="spellEnd"/>
+      <w:r>
+        <w:t>) REFERENCES Authors(</w:t>
+      </w:r>
+      <w:proofErr w:type="spellStart"/>
+      <w:r>
+        <w:t>author_id</w:t>
+      </w:r>
+      <w:proofErr w:type="spellEnd"/>
+      <w:r>
+        <w:t>)</w:t>
+      </w:r>
+    </w:p>
+    <w:p>
+      <w:pPr>
+        <w:ind w:left="720"/>
+      </w:pPr>
+      <w:r>
+        <w:t>);</w:t>
+      </w:r>
+    </w:p>
+    <w:p>
+      <w:pPr>
+        <w:ind w:left="720"/>
+      </w:pPr>
+    </w:p>
+    <w:p>
+      <w:pPr>
+        <w:ind w:left="720"/>
+      </w:pPr>
+      <w:r>
+        <w:lastRenderedPageBreak/>
+        <w:t>CREATE TABLE Borrowers (</w:t>
+      </w:r>
+    </w:p>
+    <w:p>
+      <w:pPr>
+        <w:ind w:left="720"/>
+      </w:pPr>
+      <w:r>
+        <w:t xml:space="preserve">    </w:t>
+      </w:r>
+      <w:proofErr w:type="spellStart"/>
+      <w:r>
+        <w:t>borrower_id</w:t>
+      </w:r>
+      <w:proofErr w:type="spellEnd"/>
+      <w:r>
+        <w:t xml:space="preserve"> INT AUTO_INCREMENT PRIMARY KEY,</w:t>
+      </w:r>
+    </w:p>
+    <w:p>
+      <w:pPr>
+        <w:ind w:left="720"/>
+      </w:pPr>
+      <w:r>
+        <w:t xml:space="preserve">    </w:t>
+      </w:r>
+      <w:proofErr w:type="spellStart"/>
+      <w:r>
+        <w:t>borrower_name</w:t>
+      </w:r>
+      <w:proofErr w:type="spellEnd"/>
+      <w:r>
+        <w:t xml:space="preserve"> </w:t>
+      </w:r>
+      <w:proofErr w:type="gramStart"/>
+      <w:r>
+        <w:t>VARCHAR(</w:t>
+      </w:r>
+      <w:proofErr w:type="gramEnd"/>
+      <w:r>
+        <w:t>100) NOT NULL,</w:t>
+      </w:r>
+    </w:p>
+    <w:p>
+      <w:pPr>
+        <w:ind w:left="720"/>
+      </w:pPr>
+      <w:r>
+        <w:t xml:space="preserve">    </w:t>
+      </w:r>
+      <w:proofErr w:type="spellStart"/>
+      <w:r>
+        <w:t>membership_date</w:t>
+      </w:r>
+      <w:proofErr w:type="spellEnd"/>
+      <w:r>
+        <w:t xml:space="preserve"> DATE</w:t>
+      </w:r>
+    </w:p>
+    <w:p>
+      <w:pPr>
+        <w:ind w:left="720"/>
+      </w:pPr>
+      <w:r>
+        <w:t>);</w:t>
+      </w:r>
+    </w:p>
+    <w:p>
+      <w:pPr>
+        <w:ind w:left="720"/>
+      </w:pPr>
+    </w:p>
+    <w:p>
+      <w:pPr>
+        <w:ind w:left="720"/>
+      </w:pPr>
+      <w:r>
+        <w:t>INSERT INTO Authors (</w:t>
+      </w:r>
+      <w:proofErr w:type="spellStart"/>
+      <w:r>
+        <w:t>author_name</w:t>
+      </w:r>
+      <w:proofErr w:type="spellEnd"/>
+      <w:r>
+        <w:t>, country) VALUES</w:t>
+      </w:r>
+    </w:p>
+    <w:p>
+      <w:pPr>
+        <w:ind w:left="720"/>
+      </w:pPr>
+      <w:r>
+        <w:t>('J.K. Rowling', 'UK'),</w:t>
+      </w:r>
+    </w:p>
+    <w:p>
+      <w:pPr>
+        <w:ind w:left="720"/>
+      </w:pPr>
+      <w:r>
+        <w:t>('George Orwell', 'UK'),</w:t>
+      </w:r>
+    </w:p>
+    <w:p>
+      <w:pPr>
+        <w:ind w:left="720"/>
+      </w:pPr>
+      <w:r>
+        <w:t>('Mark Twain', 'USA');</w:t>
+      </w:r>
+    </w:p>
+    <w:p>
+      <w:pPr>
+        <w:ind w:left="720"/>
+      </w:pPr>
+    </w:p>
+    <w:p>
+      <w:pPr>
+        <w:ind w:left="720"/>
+      </w:pPr>
+      <w:r>
+        <w:t xml:space="preserve">INSERT INTO Books (title, </w:t>
+      </w:r>
+      <w:proofErr w:type="spellStart"/>
+      <w:r>
+        <w:t>author_id</w:t>
+      </w:r>
+      <w:proofErr w:type="spellEnd"/>
+      <w:r>
+        <w:t xml:space="preserve">, </w:t>
+      </w:r>
+      <w:proofErr w:type="spellStart"/>
+      <w:r>
+        <w:t>published_year</w:t>
+      </w:r>
+      <w:proofErr w:type="spellEnd"/>
+      <w:r>
+        <w:t xml:space="preserve">, genre, </w:t>
+      </w:r>
+      <w:proofErr w:type="spellStart"/>
+      <w:r>
+        <w:t>available_copies</w:t>
+      </w:r>
+      <w:proofErr w:type="spellEnd"/>
+      <w:r>
+        <w:t>) VALUES</w:t>
+      </w:r>
+    </w:p>
+    <w:p>
+      <w:pPr>
+        <w:ind w:left="720"/>
+      </w:pPr>
+      <w:r>
+        <w:t>('Harry Potter', 1, 1997, 'Fantasy', 5),</w:t>
+      </w:r>
+    </w:p>
+    <w:p>
+      <w:pPr>
+        <w:ind w:left="720"/>
+      </w:pPr>
+      <w:r>
+        <w:t>('1984', 2, 1949, 'Dystopian', 3),</w:t>
+      </w:r>
+    </w:p>
+    <w:p>
+      <w:pPr>
+        <w:ind w:left="720"/>
+      </w:pPr>
+      <w:r>
+        <w:t>('Animal Farm', 2, 1945, 'Political Satire', 4),</w:t>
+      </w:r>
+    </w:p>
+    <w:p>
+      <w:pPr>
+        <w:ind w:left="720"/>
+      </w:pPr>
+      <w:r>
+        <w:t>('Adventures of Tom Sawyer', 3, 1876, 'Adventure', 2);</w:t>
+      </w:r>
+    </w:p>
+    <w:p>
+      <w:pPr>
+        <w:ind w:left="720"/>
+      </w:pPr>
+    </w:p>
+    <w:p>
+      <w:pPr>
+        <w:ind w:left="720"/>
+      </w:pPr>
+      <w:r>
+        <w:t>INSERT INTO Borrowers (</w:t>
+      </w:r>
+      <w:proofErr w:type="spellStart"/>
+      <w:r>
+        <w:t>borrower_name</w:t>
+      </w:r>
+      <w:proofErr w:type="spellEnd"/>
+      <w:r>
+        <w:t xml:space="preserve">, </w:t>
+      </w:r>
+      <w:proofErr w:type="spellStart"/>
+      <w:r>
+        <w:t>membership_date</w:t>
+      </w:r>
+      <w:proofErr w:type="spellEnd"/>
+      <w:r>
+        <w:t>) VALUES</w:t>
+      </w:r>
+    </w:p>
+    <w:p>
+      <w:pPr>
+        <w:ind w:left="720"/>
+      </w:pPr>
+      <w:r>
+        <w:t>('Alice', '2022-01-15'),</w:t>
+      </w:r>
+    </w:p>
+    <w:p>
+      <w:pPr>
+        <w:ind w:left="720"/>
+      </w:pPr>
+      <w:r>
+        <w:t>('Bob', '2022-02-10'),</w:t>
+      </w:r>
+    </w:p>
+    <w:p>
+      <w:pPr>
+        <w:ind w:left="720"/>
+      </w:pPr>
+      <w:r>
+        <w:t>('Charlie', '2022-03-05');</w:t>
+      </w:r>
+    </w:p>
+    <w:p>
+      <w:pPr>
+        <w:ind w:left="720"/>
+      </w:pPr>
+    </w:p>
+    <w:p>
+      <w:r>
+        <w:t xml:space="preserve"> </w:t>
+      </w:r>
+      <w:r>
+        <w:t>Queries for joins:</w:t>
+      </w:r>
+    </w:p>
+    <w:p>
+      <w:r>
+        <w:t>List all books with their authors:</w:t>
+      </w:r>
+    </w:p>
+    <w:p>
+      <w:r>
+        <w:t xml:space="preserve">SELECT </w:t>
+      </w:r>
+      <w:proofErr w:type="spellStart"/>
+      <w:proofErr w:type="gramStart"/>
+      <w:r>
+        <w:t>b.title</w:t>
+      </w:r>
+      <w:proofErr w:type="spellEnd"/>
+      <w:proofErr w:type="gramEnd"/>
+      <w:r>
+        <w:t xml:space="preserve">, </w:t>
+      </w:r>
+      <w:proofErr w:type="spellStart"/>
+      <w:proofErr w:type="gramStart"/>
+      <w:r>
+        <w:t>a.author</w:t>
+      </w:r>
+      <w:proofErr w:type="gramEnd"/>
+      <w:r>
+        <w:t>_name</w:t>
+      </w:r>
+      <w:proofErr w:type="spellEnd"/>
+      <w:r>
+        <w:t xml:space="preserve">, </w:t>
+      </w:r>
+      <w:proofErr w:type="spellStart"/>
+      <w:proofErr w:type="gramStart"/>
+      <w:r>
+        <w:t>b.genre</w:t>
+      </w:r>
+      <w:proofErr w:type="spellEnd"/>
+      <w:proofErr w:type="gramEnd"/>
+    </w:p>
+    <w:p>
+      <w:r>
+        <w:t>FROM Books b</w:t>
+      </w:r>
+    </w:p>
+    <w:p>
+      <w:r>
+        <w:t xml:space="preserve">JOIN Authors a ON </w:t>
+      </w:r>
+      <w:proofErr w:type="spellStart"/>
+      <w:proofErr w:type="gramStart"/>
+      <w:r>
+        <w:t>b.author</w:t>
+      </w:r>
+      <w:proofErr w:type="gramEnd"/>
+      <w:r>
+        <w:t>_id</w:t>
+      </w:r>
+      <w:proofErr w:type="spellEnd"/>
+      <w:r>
+        <w:t xml:space="preserve"> = </w:t>
+      </w:r>
+      <w:proofErr w:type="spellStart"/>
+      <w:proofErr w:type="gramStart"/>
+      <w:r>
+        <w:t>a.author</w:t>
+      </w:r>
+      <w:proofErr w:type="gramEnd"/>
+      <w:r>
+        <w:t>_id</w:t>
+      </w:r>
+      <w:proofErr w:type="spellEnd"/>
+      <w:r>
+        <w:t>;</w:t>
+      </w:r>
+    </w:p>
+    <w:p>
+      <w:pPr>
+        <w:rPr>
+          <w:noProof/>
+        </w:rPr>
+      </w:pPr>
+      <w:r>
+        <w:rPr>
+          <w:noProof/>
+        </w:rPr>
+        <w:lastRenderedPageBreak/>
+        <w:drawing>
+          <wp:inline distT="0" distB="0" distL="0" distR="0" wp14:anchorId="39012F43" wp14:editId="1E7B03F0">
+            <wp:extent cx="2085109" cy="748613"/>
+            <wp:effectExtent l="0" t="0" r="0" b="0"/>
+            <wp:docPr id="389694672" name="Picture 1"/>
+            <wp:cNvGraphicFramePr>
+              <a:graphicFrameLocks xmlns:a="http://schemas.openxmlformats.org/drawingml/2006/main" noChangeAspect="1"/>
+            </wp:cNvGraphicFramePr>
+            <a:graphic xmlns:a="http://schemas.openxmlformats.org/drawingml/2006/main">
+              <a:graphicData uri="http://schemas.openxmlformats.org/drawingml/2006/picture">
+                <pic:pic xmlns:pic="http://schemas.openxmlformats.org/drawingml/2006/picture">
+                  <pic:nvPicPr>
+                    <pic:cNvPr id="389694672" name=""/>
+                    <pic:cNvPicPr/>
+                  </pic:nvPicPr>
+                  <pic:blipFill rotWithShape="1">
+                    <a:blip r:embed="rId18"/>
+                    <a:srcRect l="13781" t="53692" r="62984" b="30605"/>
+                    <a:stretch>
+                      <a:fillRect/>
+                    </a:stretch>
+                  </pic:blipFill>
+                  <pic:spPr bwMode="auto">
+                    <a:xfrm>
+                      <a:off x="0" y="0"/>
+                      <a:ext cx="2101563" cy="754521"/>
+                    </a:xfrm>
+                    <a:prstGeom prst="rect">
+                      <a:avLst/>
+                    </a:prstGeom>
+                    <a:ln>
+                      <a:noFill/>
+                    </a:ln>
+                    <a:extLst>
+                      <a:ext uri="{53640926-AAD7-44D8-BBD7-CCE9431645EC}">
+                        <a14:shadowObscured xmlns:a14="http://schemas.microsoft.com/office/drawing/2010/main"/>
+                      </a:ext>
+                    </a:extLst>
+                  </pic:spPr>
+                </pic:pic>
+              </a:graphicData>
+            </a:graphic>
+          </wp:inline>
+        </w:drawing>
+      </w:r>
+    </w:p>
+    <w:p>
+      <w:r>
+        <w:t>Count how many books each author has written:</w:t>
+      </w:r>
+    </w:p>
+    <w:p>
+      <w:r>
+        <w:t xml:space="preserve">SELECT </w:t>
+      </w:r>
+      <w:proofErr w:type="spellStart"/>
+      <w:proofErr w:type="gramStart"/>
+      <w:r>
+        <w:t>a.author</w:t>
+      </w:r>
+      <w:proofErr w:type="gramEnd"/>
+      <w:r>
+        <w:t>_name</w:t>
+      </w:r>
+      <w:proofErr w:type="spellEnd"/>
+      <w:r>
+        <w:t>, COUNT(</w:t>
+      </w:r>
+      <w:proofErr w:type="spellStart"/>
+      <w:proofErr w:type="gramStart"/>
+      <w:r>
+        <w:t>b.book</w:t>
+      </w:r>
+      <w:proofErr w:type="gramEnd"/>
+      <w:r>
+        <w:t>_id</w:t>
+      </w:r>
+      <w:proofErr w:type="spellEnd"/>
+      <w:r>
+        <w:t xml:space="preserve">) AS </w:t>
+      </w:r>
+      <w:proofErr w:type="spellStart"/>
+      <w:r>
+        <w:t>total_books</w:t>
+      </w:r>
+      <w:proofErr w:type="spellEnd"/>
+    </w:p>
+    <w:p>
+      <w:r>
+        <w:t>FROM Authors a</w:t>
+      </w:r>
+    </w:p>
+    <w:p>
+      <w:r>
+        <w:t xml:space="preserve">LEFT JOIN Books b ON </w:t>
+      </w:r>
+      <w:proofErr w:type="spellStart"/>
+      <w:proofErr w:type="gramStart"/>
+      <w:r>
+        <w:t>a.author</w:t>
+      </w:r>
+      <w:proofErr w:type="gramEnd"/>
+      <w:r>
+        <w:t>_id</w:t>
+      </w:r>
+      <w:proofErr w:type="spellEnd"/>
+      <w:r>
+        <w:t xml:space="preserve"> = </w:t>
+      </w:r>
+      <w:proofErr w:type="spellStart"/>
+      <w:proofErr w:type="gramStart"/>
+      <w:r>
+        <w:t>b.author</w:t>
+      </w:r>
+      <w:proofErr w:type="gramEnd"/>
+      <w:r>
+        <w:t>_id</w:t>
+      </w:r>
+      <w:proofErr w:type="spellEnd"/>
+    </w:p>
+    <w:p>
+      <w:r>
+        <w:t xml:space="preserve">GROUP BY </w:t>
+      </w:r>
+      <w:proofErr w:type="spellStart"/>
+      <w:proofErr w:type="gramStart"/>
+      <w:r>
+        <w:t>a.author</w:t>
+      </w:r>
+      <w:proofErr w:type="gramEnd"/>
+      <w:r>
+        <w:t>_name</w:t>
+      </w:r>
+      <w:proofErr w:type="spellEnd"/>
+      <w:r>
+        <w:t>;</w:t>
+      </w:r>
+    </w:p>
+    <w:p>
+      <w:pPr>
+        <w:rPr>
+          <w:noProof/>
+        </w:rPr>
+      </w:pPr>
+      <w:r>
+        <w:rPr>
+          <w:noProof/>
+        </w:rPr>
+        <w:drawing>
+          <wp:inline distT="0" distB="0" distL="0" distR="0" wp14:anchorId="0DD3BDE8" wp14:editId="2FD3CC68">
+            <wp:extent cx="1946564" cy="1167938"/>
+            <wp:effectExtent l="0" t="0" r="0" b="0"/>
+            <wp:docPr id="997231421" name="Picture 1"/>
+            <wp:cNvGraphicFramePr>
+              <a:graphicFrameLocks xmlns:a="http://schemas.openxmlformats.org/drawingml/2006/main" noChangeAspect="1"/>
+            </wp:cNvGraphicFramePr>
+            <a:graphic xmlns:a="http://schemas.openxmlformats.org/drawingml/2006/main">
+              <a:graphicData uri="http://schemas.openxmlformats.org/drawingml/2006/picture">
+                <pic:pic xmlns:pic="http://schemas.openxmlformats.org/drawingml/2006/picture">
+                  <pic:nvPicPr>
+                    <pic:cNvPr id="997231421" name=""/>
+                    <pic:cNvPicPr/>
+                  </pic:nvPicPr>
+                  <pic:blipFill rotWithShape="1">
+                    <a:blip r:embed="rId19"/>
+                    <a:srcRect l="13298" t="53920" r="73402" b="31059"/>
+                    <a:stretch>
+                      <a:fillRect/>
+                    </a:stretch>
+                  </pic:blipFill>
+                  <pic:spPr bwMode="auto">
+                    <a:xfrm>
+                      <a:off x="0" y="0"/>
+                      <a:ext cx="1954374" cy="1172624"/>
+                    </a:xfrm>
+                    <a:prstGeom prst="rect">
+                      <a:avLst/>
+                    </a:prstGeom>
+                    <a:ln>
+                      <a:noFill/>
+                    </a:ln>
+                    <a:extLst>
+                      <a:ext uri="{53640926-AAD7-44D8-BBD7-CCE9431645EC}">
+                        <a14:shadowObscured xmlns:a14="http://schemas.microsoft.com/office/drawing/2010/main"/>
+                      </a:ext>
+                    </a:extLst>
+                  </pic:spPr>
+                </pic:pic>
+              </a:graphicData>
+            </a:graphic>
+          </wp:inline>
+        </w:drawing>
+      </w:r>
+    </w:p>
+    <w:p/>
+    <w:p>
+      <w:r>
+        <w:t>Find the average available copies of books per genre:</w:t>
+      </w:r>
+    </w:p>
+    <w:p>
+      <w:r>
+        <w:t xml:space="preserve">SELECT genre, </w:t>
+      </w:r>
+      <w:proofErr w:type="gramStart"/>
+      <w:r>
+        <w:t>AVG(</w:t>
+      </w:r>
+      <w:proofErr w:type="spellStart"/>
+      <w:proofErr w:type="gramEnd"/>
+      <w:r>
+        <w:t>available_copies</w:t>
+      </w:r>
+      <w:proofErr w:type="spellEnd"/>
+      <w:r>
+        <w:t xml:space="preserve">) AS </w:t>
+      </w:r>
+      <w:proofErr w:type="spellStart"/>
+      <w:r>
+        <w:t>avg_copies</w:t>
+      </w:r>
+      <w:proofErr w:type="spellEnd"/>
+    </w:p>
+    <w:p>
+      <w:r>
+        <w:t>FROM Books</w:t>
+      </w:r>
+    </w:p>
+    <w:p>
+      <w:r>
+        <w:t>GROUP BY genre;</w:t>
+      </w:r>
+    </w:p>
+    <w:p>
+      <w:r>
+        <w:rPr>
+          <w:noProof/>
+        </w:rPr>
+        <w:drawing>
+          <wp:inline distT="0" distB="0" distL="0" distR="0" wp14:anchorId="156A8F7B" wp14:editId="4B77ADF5">
+            <wp:extent cx="2092036" cy="1311009"/>
+            <wp:effectExtent l="0" t="0" r="3810" b="3810"/>
+            <wp:docPr id="1357484345" name="Picture 1"/>
+            <wp:cNvGraphicFramePr>
+              <a:graphicFrameLocks xmlns:a="http://schemas.openxmlformats.org/drawingml/2006/main" noChangeAspect="1"/>
+            </wp:cNvGraphicFramePr>
+            <a:graphic xmlns:a="http://schemas.openxmlformats.org/drawingml/2006/main">
+              <a:graphicData uri="http://schemas.openxmlformats.org/drawingml/2006/picture">
+                <pic:pic xmlns:pic="http://schemas.openxmlformats.org/drawingml/2006/picture">
+                  <pic:nvPicPr>
+                    <pic:cNvPr id="1357484345" name=""/>
+                    <pic:cNvPicPr/>
+                  </pic:nvPicPr>
+                  <pic:blipFill rotWithShape="1">
+                    <a:blip r:embed="rId20"/>
+                    <a:srcRect l="14266" t="53692" r="72422" b="30604"/>
+                    <a:stretch>
+                      <a:fillRect/>
+                    </a:stretch>
+                  </pic:blipFill>
+                  <pic:spPr bwMode="auto">
+                    <a:xfrm>
+                      <a:off x="0" y="0"/>
+                      <a:ext cx="2106197" cy="1319883"/>
+                    </a:xfrm>
+                    <a:prstGeom prst="rect">
+                      <a:avLst/>
+                    </a:prstGeom>
+                    <a:ln>
+                      <a:noFill/>
+                    </a:ln>
+                    <a:extLst>
+                      <a:ext uri="{53640926-AAD7-44D8-BBD7-CCE9431645EC}">
+                        <a14:shadowObscured xmlns:a14="http://schemas.microsoft.com/office/drawing/2010/main"/>
+                      </a:ext>
+                    </a:extLst>
+                  </pic:spPr>
+                </pic:pic>
+              </a:graphicData>
+            </a:graphic>
+          </wp:inline>
+        </w:drawing>
+      </w:r>
     </w:p>
     <w:sectPr>
-      <w:headerReference w:type="default" r:id="rId9"/>
+      <w:headerReference w:type="default" r:id="rId21"/>
       <w:pgSz w:w="11906" w:h="16838"/>
       <w:pgMar w:top="1440" w:right="1440" w:bottom="1440" w:left="1440" w:header="708" w:footer="708" w:gutter="0"/>
       <w:cols w:space="708"/>
@@ -1488,6 +3738,119 @@
     </w:lvl>
   </w:abstractNum>
   <w:abstractNum w:abstractNumId="1" w15:restartNumberingAfterBreak="0">
+    <w:nsid w:val="30C65444"/>
+    <w:multiLevelType w:val="multilevel"/>
+    <w:tmpl w:val="F3FA614C"/>
+    <w:lvl w:ilvl="0">
+      <w:start w:val="1"/>
+      <w:numFmt w:val="decimal"/>
+      <w:lvlText w:val="%1."/>
+      <w:lvlJc w:val="left"/>
+      <w:pPr>
+        <w:tabs>
+          <w:tab w:val="num" w:pos="720"/>
+        </w:tabs>
+        <w:ind w:left="720" w:hanging="360"/>
+      </w:pPr>
+    </w:lvl>
+    <w:lvl w:ilvl="1">
+      <w:start w:val="1"/>
+      <w:numFmt w:val="decimal"/>
+      <w:lvlText w:val="%2."/>
+      <w:lvlJc w:val="left"/>
+      <w:pPr>
+        <w:tabs>
+          <w:tab w:val="num" w:pos="1440"/>
+        </w:tabs>
+        <w:ind w:left="1440" w:hanging="360"/>
+      </w:pPr>
+    </w:lvl>
+    <w:lvl w:ilvl="2">
+      <w:start w:val="1"/>
+      <w:numFmt w:val="decimal"/>
+      <w:lvlText w:val="%3."/>
+      <w:lvlJc w:val="left"/>
+      <w:pPr>
+        <w:tabs>
+          <w:tab w:val="num" w:pos="2160"/>
+        </w:tabs>
+        <w:ind w:left="2160" w:hanging="360"/>
+      </w:pPr>
+    </w:lvl>
+    <w:lvl w:ilvl="3">
+      <w:start w:val="1"/>
+      <w:numFmt w:val="decimal"/>
+      <w:lvlText w:val="%4."/>
+      <w:lvlJc w:val="left"/>
+      <w:pPr>
+        <w:tabs>
+          <w:tab w:val="num" w:pos="2880"/>
+        </w:tabs>
+        <w:ind w:left="2880" w:hanging="360"/>
+      </w:pPr>
+    </w:lvl>
+    <w:lvl w:ilvl="4">
+      <w:start w:val="1"/>
+      <w:numFmt w:val="decimal"/>
+      <w:lvlText w:val="%5."/>
+      <w:lvlJc w:val="left"/>
+      <w:pPr>
+        <w:tabs>
+          <w:tab w:val="num" w:pos="3600"/>
+        </w:tabs>
+        <w:ind w:left="3600" w:hanging="360"/>
+      </w:pPr>
+    </w:lvl>
+    <w:lvl w:ilvl="5">
+      <w:start w:val="1"/>
+      <w:numFmt w:val="decimal"/>
+      <w:lvlText w:val="%6."/>
+      <w:lvlJc w:val="left"/>
+      <w:pPr>
+        <w:tabs>
+          <w:tab w:val="num" w:pos="4320"/>
+        </w:tabs>
+        <w:ind w:left="4320" w:hanging="360"/>
+      </w:pPr>
+    </w:lvl>
+    <w:lvl w:ilvl="6">
+      <w:start w:val="1"/>
+      <w:numFmt w:val="decimal"/>
+      <w:lvlText w:val="%7."/>
+      <w:lvlJc w:val="left"/>
+      <w:pPr>
+        <w:tabs>
+          <w:tab w:val="num" w:pos="5040"/>
+        </w:tabs>
+        <w:ind w:left="5040" w:hanging="360"/>
+      </w:pPr>
+    </w:lvl>
+    <w:lvl w:ilvl="7">
+      <w:start w:val="1"/>
+      <w:numFmt w:val="decimal"/>
+      <w:lvlText w:val="%8."/>
+      <w:lvlJc w:val="left"/>
+      <w:pPr>
+        <w:tabs>
+          <w:tab w:val="num" w:pos="5760"/>
+        </w:tabs>
+        <w:ind w:left="5760" w:hanging="360"/>
+      </w:pPr>
+    </w:lvl>
+    <w:lvl w:ilvl="8">
+      <w:start w:val="1"/>
+      <w:numFmt w:val="decimal"/>
+      <w:lvlText w:val="%9."/>
+      <w:lvlJc w:val="left"/>
+      <w:pPr>
+        <w:tabs>
+          <w:tab w:val="num" w:pos="6480"/>
+        </w:tabs>
+        <w:ind w:left="6480" w:hanging="360"/>
+      </w:pPr>
+    </w:lvl>
+  </w:abstractNum>
+  <w:abstractNum w:abstractNumId="2" w15:restartNumberingAfterBreak="0">
     <w:nsid w:val="315C42E5"/>
     <w:multiLevelType w:val="multilevel"/>
     <w:tmpl w:val="0FDA9062"/>
@@ -1600,7 +3963,7 @@
       </w:pPr>
     </w:lvl>
   </w:abstractNum>
-  <w:abstractNum w:abstractNumId="2" w15:restartNumberingAfterBreak="0">
+  <w:abstractNum w:abstractNumId="3" w15:restartNumberingAfterBreak="0">
     <w:nsid w:val="42822C9E"/>
     <w:multiLevelType w:val="hybridMultilevel"/>
     <w:tmpl w:val="3076A936"/>
@@ -1689,7 +4052,120 @@
       </w:pPr>
     </w:lvl>
   </w:abstractNum>
-  <w:abstractNum w:abstractNumId="3" w15:restartNumberingAfterBreak="0">
+  <w:abstractNum w:abstractNumId="4" w15:restartNumberingAfterBreak="0">
+    <w:nsid w:val="4CBB75A4"/>
+    <w:multiLevelType w:val="multilevel"/>
+    <w:tmpl w:val="C64E5784"/>
+    <w:lvl w:ilvl="0">
+      <w:start w:val="1"/>
+      <w:numFmt w:val="decimal"/>
+      <w:lvlText w:val="%1."/>
+      <w:lvlJc w:val="left"/>
+      <w:pPr>
+        <w:tabs>
+          <w:tab w:val="num" w:pos="720"/>
+        </w:tabs>
+        <w:ind w:left="720" w:hanging="360"/>
+      </w:pPr>
+    </w:lvl>
+    <w:lvl w:ilvl="1">
+      <w:start w:val="1"/>
+      <w:numFmt w:val="decimal"/>
+      <w:lvlText w:val="%2."/>
+      <w:lvlJc w:val="left"/>
+      <w:pPr>
+        <w:tabs>
+          <w:tab w:val="num" w:pos="1440"/>
+        </w:tabs>
+        <w:ind w:left="1440" w:hanging="360"/>
+      </w:pPr>
+    </w:lvl>
+    <w:lvl w:ilvl="2">
+      <w:start w:val="1"/>
+      <w:numFmt w:val="decimal"/>
+      <w:lvlText w:val="%3."/>
+      <w:lvlJc w:val="left"/>
+      <w:pPr>
+        <w:tabs>
+          <w:tab w:val="num" w:pos="2160"/>
+        </w:tabs>
+        <w:ind w:left="2160" w:hanging="360"/>
+      </w:pPr>
+    </w:lvl>
+    <w:lvl w:ilvl="3">
+      <w:start w:val="1"/>
+      <w:numFmt w:val="decimal"/>
+      <w:lvlText w:val="%4."/>
+      <w:lvlJc w:val="left"/>
+      <w:pPr>
+        <w:tabs>
+          <w:tab w:val="num" w:pos="2880"/>
+        </w:tabs>
+        <w:ind w:left="2880" w:hanging="360"/>
+      </w:pPr>
+    </w:lvl>
+    <w:lvl w:ilvl="4">
+      <w:start w:val="1"/>
+      <w:numFmt w:val="decimal"/>
+      <w:lvlText w:val="%5."/>
+      <w:lvlJc w:val="left"/>
+      <w:pPr>
+        <w:tabs>
+          <w:tab w:val="num" w:pos="3600"/>
+        </w:tabs>
+        <w:ind w:left="3600" w:hanging="360"/>
+      </w:pPr>
+    </w:lvl>
+    <w:lvl w:ilvl="5">
+      <w:start w:val="1"/>
+      <w:numFmt w:val="decimal"/>
+      <w:lvlText w:val="%6."/>
+      <w:lvlJc w:val="left"/>
+      <w:pPr>
+        <w:tabs>
+          <w:tab w:val="num" w:pos="4320"/>
+        </w:tabs>
+        <w:ind w:left="4320" w:hanging="360"/>
+      </w:pPr>
+    </w:lvl>
+    <w:lvl w:ilvl="6">
+      <w:start w:val="1"/>
+      <w:numFmt w:val="decimal"/>
+      <w:lvlText w:val="%7."/>
+      <w:lvlJc w:val="left"/>
+      <w:pPr>
+        <w:tabs>
+          <w:tab w:val="num" w:pos="5040"/>
+        </w:tabs>
+        <w:ind w:left="5040" w:hanging="360"/>
+      </w:pPr>
+    </w:lvl>
+    <w:lvl w:ilvl="7">
+      <w:start w:val="1"/>
+      <w:numFmt w:val="decimal"/>
+      <w:lvlText w:val="%8."/>
+      <w:lvlJc w:val="left"/>
+      <w:pPr>
+        <w:tabs>
+          <w:tab w:val="num" w:pos="5760"/>
+        </w:tabs>
+        <w:ind w:left="5760" w:hanging="360"/>
+      </w:pPr>
+    </w:lvl>
+    <w:lvl w:ilvl="8">
+      <w:start w:val="1"/>
+      <w:numFmt w:val="decimal"/>
+      <w:lvlText w:val="%9."/>
+      <w:lvlJc w:val="left"/>
+      <w:pPr>
+        <w:tabs>
+          <w:tab w:val="num" w:pos="6480"/>
+        </w:tabs>
+        <w:ind w:left="6480" w:hanging="360"/>
+      </w:pPr>
+    </w:lvl>
+  </w:abstractNum>
+  <w:abstractNum w:abstractNumId="5" w15:restartNumberingAfterBreak="0">
     <w:nsid w:val="50F46FBC"/>
     <w:multiLevelType w:val="hybridMultilevel"/>
     <w:tmpl w:val="494076CC"/>
@@ -1778,7 +4254,7 @@
       </w:pPr>
     </w:lvl>
   </w:abstractNum>
-  <w:abstractNum w:abstractNumId="4" w15:restartNumberingAfterBreak="0">
+  <w:abstractNum w:abstractNumId="6" w15:restartNumberingAfterBreak="0">
     <w:nsid w:val="54FB6001"/>
     <w:multiLevelType w:val="hybridMultilevel"/>
     <w:tmpl w:val="1270C00C"/>
@@ -1867,7 +4343,7 @@
       </w:pPr>
     </w:lvl>
   </w:abstractNum>
-  <w:abstractNum w:abstractNumId="5" w15:restartNumberingAfterBreak="0">
+  <w:abstractNum w:abstractNumId="7" w15:restartNumberingAfterBreak="0">
     <w:nsid w:val="557F2611"/>
     <w:multiLevelType w:val="multilevel"/>
     <w:tmpl w:val="468A9420"/>
@@ -1985,10 +4461,10 @@
     </w:lvl>
   </w:abstractNum>
   <w:num w:numId="1" w16cid:durableId="1906794182">
-    <w:abstractNumId w:val="2"/>
+    <w:abstractNumId w:val="3"/>
   </w:num>
   <w:num w:numId="2" w16cid:durableId="475221118">
-    <w:abstractNumId w:val="1"/>
+    <w:abstractNumId w:val="2"/>
     <w:lvlOverride w:ilvl="0">
       <w:startOverride w:val="1"/>
     </w:lvlOverride>
@@ -2018,10 +4494,10 @@
     </w:lvlOverride>
   </w:num>
   <w:num w:numId="3" w16cid:durableId="1410926742">
-    <w:abstractNumId w:val="4"/>
+    <w:abstractNumId w:val="6"/>
   </w:num>
   <w:num w:numId="4" w16cid:durableId="434132137">
-    <w:abstractNumId w:val="5"/>
+    <w:abstractNumId w:val="7"/>
     <w:lvlOverride w:ilvl="0">
       <w:startOverride w:val="1"/>
     </w:lvlOverride>
@@ -2049,10 +4525,70 @@
     </w:lvlOverride>
   </w:num>
   <w:num w:numId="5" w16cid:durableId="1549687354">
-    <w:abstractNumId w:val="3"/>
+    <w:abstractNumId w:val="5"/>
   </w:num>
   <w:num w:numId="6" w16cid:durableId="44960347">
     <w:abstractNumId w:val="0"/>
+    <w:lvlOverride w:ilvl="0">
+      <w:startOverride w:val="1"/>
+    </w:lvlOverride>
+    <w:lvlOverride w:ilvl="1">
+      <w:startOverride w:val="1"/>
+    </w:lvlOverride>
+    <w:lvlOverride w:ilvl="2">
+      <w:startOverride w:val="1"/>
+    </w:lvlOverride>
+    <w:lvlOverride w:ilvl="3">
+      <w:startOverride w:val="1"/>
+    </w:lvlOverride>
+    <w:lvlOverride w:ilvl="4">
+      <w:startOverride w:val="1"/>
+    </w:lvlOverride>
+    <w:lvlOverride w:ilvl="5">
+      <w:startOverride w:val="1"/>
+    </w:lvlOverride>
+    <w:lvlOverride w:ilvl="6">
+      <w:startOverride w:val="1"/>
+    </w:lvlOverride>
+    <w:lvlOverride w:ilvl="7">
+      <w:startOverride w:val="1"/>
+    </w:lvlOverride>
+    <w:lvlOverride w:ilvl="8">
+      <w:startOverride w:val="1"/>
+    </w:lvlOverride>
+  </w:num>
+  <w:num w:numId="7" w16cid:durableId="500773455">
+    <w:abstractNumId w:val="4"/>
+    <w:lvlOverride w:ilvl="0">
+      <w:startOverride w:val="1"/>
+    </w:lvlOverride>
+    <w:lvlOverride w:ilvl="1">
+      <w:startOverride w:val="1"/>
+    </w:lvlOverride>
+    <w:lvlOverride w:ilvl="2">
+      <w:startOverride w:val="1"/>
+    </w:lvlOverride>
+    <w:lvlOverride w:ilvl="3">
+      <w:startOverride w:val="1"/>
+    </w:lvlOverride>
+    <w:lvlOverride w:ilvl="4">
+      <w:startOverride w:val="1"/>
+    </w:lvlOverride>
+    <w:lvlOverride w:ilvl="5">
+      <w:startOverride w:val="1"/>
+    </w:lvlOverride>
+    <w:lvlOverride w:ilvl="6">
+      <w:startOverride w:val="1"/>
+    </w:lvlOverride>
+    <w:lvlOverride w:ilvl="7">
+      <w:startOverride w:val="1"/>
+    </w:lvlOverride>
+    <w:lvlOverride w:ilvl="8">
+      <w:startOverride w:val="1"/>
+    </w:lvlOverride>
+  </w:num>
+  <w:num w:numId="8" w16cid:durableId="150828050">
+    <w:abstractNumId w:val="1"/>
     <w:lvlOverride w:ilvl="0">
       <w:startOverride w:val="1"/>
     </w:lvlOverride>

</xml_diff>